<commit_message>
Update 1 - scope.dox
</commit_message>
<xml_diff>
--- a/Stage 1/1-scope.docx
+++ b/Stage 1/1-scope.docx
@@ -431,7 +431,21 @@
               <w:rPr>
                 <w:lang w:val="en-ZA"/>
               </w:rPr>
-              <w:t>SHNZEN001, Zenan Shang, shnzen001@myuct.ac.za</w:t>
+              <w:t xml:space="preserve">SHNZEN001, </w:t>
+            </w:r>
+            <w:proofErr w:type="spellStart"/>
+            <w:r>
+              <w:rPr>
+                <w:lang w:val="en-ZA"/>
+              </w:rPr>
+              <w:t>Zenan</w:t>
+            </w:r>
+            <w:proofErr w:type="spellEnd"/>
+            <w:r>
+              <w:rPr>
+                <w:lang w:val="en-ZA"/>
+              </w:rPr>
+              <w:t xml:space="preserve"> Shang, shnzen001@myuct.ac.za</w:t>
             </w:r>
           </w:p>
         </w:tc>
@@ -827,7 +841,33 @@
               <w:rPr>
                 <w:lang w:val="en-ZA"/>
               </w:rPr>
-              <w:t xml:space="preserve">, outputs and performance </w:t>
+              <w:t xml:space="preserve">, </w:t>
+            </w:r>
+            <w:proofErr w:type="gramStart"/>
+            <w:r>
+              <w:rPr>
+                <w:lang w:val="en-ZA"/>
+              </w:rPr>
+              <w:t>outputs</w:t>
+            </w:r>
+            <w:proofErr w:type="gramEnd"/>
+            <w:r>
+              <w:rPr>
+                <w:lang w:val="en-ZA"/>
+              </w:rPr>
+              <w:t xml:space="preserve"> and </w:t>
+            </w:r>
+            <w:r>
+              <w:rPr>
+                <w:lang w:val="en-ZA"/>
+              </w:rPr>
+              <w:t>performance</w:t>
+            </w:r>
+            <w:r>
+              <w:rPr>
+                <w:lang w:val="en-ZA"/>
+              </w:rPr>
+              <w:t xml:space="preserve"> </w:t>
             </w:r>
             <w:r>
               <w:rPr>
@@ -866,7 +906,79 @@
               <w:rPr>
                 <w:lang w:val="en-ZA"/>
               </w:rPr>
-              <w:t xml:space="preserve">What will the inputs from the user be? </w:t>
+              <w:t xml:space="preserve">The </w:t>
+            </w:r>
+            <w:r>
+              <w:rPr>
+                <w:lang w:val="en-ZA"/>
+              </w:rPr>
+              <w:t xml:space="preserve">user will </w:t>
+            </w:r>
+            <w:r>
+              <w:rPr>
+                <w:lang w:val="en-ZA"/>
+              </w:rPr>
+              <w:t>select (input)</w:t>
+            </w:r>
+            <w:r>
+              <w:rPr>
+                <w:lang w:val="en-ZA"/>
+              </w:rPr>
+              <w:t xml:space="preserve"> their departure </w:t>
+            </w:r>
+            <w:r>
+              <w:rPr>
+                <w:lang w:val="en-ZA"/>
+              </w:rPr>
+              <w:t>station</w:t>
+            </w:r>
+            <w:r>
+              <w:rPr>
+                <w:lang w:val="en-ZA"/>
+              </w:rPr>
+              <w:t xml:space="preserve">, destination </w:t>
+            </w:r>
+            <w:r>
+              <w:rPr>
+                <w:lang w:val="en-ZA"/>
+              </w:rPr>
+              <w:t xml:space="preserve">as well as their departure time or arrival time (or both). </w:t>
+            </w:r>
+            <w:r>
+              <w:rPr>
+                <w:lang w:val="en-ZA"/>
+              </w:rPr>
+              <w:t xml:space="preserve">As output, the user will receive the best route </w:t>
+            </w:r>
+            <w:r>
+              <w:rPr>
+                <w:lang w:val="en-ZA"/>
+              </w:rPr>
+              <w:t>to their destination</w:t>
+            </w:r>
+            <w:r>
+              <w:rPr>
+                <w:lang w:val="en-ZA"/>
+              </w:rPr>
+              <w:t xml:space="preserve"> which coincides</w:t>
+            </w:r>
+            <w:r>
+              <w:rPr>
+                <w:lang w:val="en-ZA"/>
+              </w:rPr>
+              <w:t xml:space="preserve"> best</w:t>
+            </w:r>
+            <w:r>
+              <w:rPr>
+                <w:lang w:val="en-ZA"/>
+              </w:rPr>
+              <w:t xml:space="preserve"> with their preferred times. This route </w:t>
+            </w:r>
+            <w:r>
+              <w:rPr>
+                <w:lang w:val="en-ZA"/>
+              </w:rPr>
+              <w:t>may include swapping trains at a station.</w:t>
             </w:r>
             <w:r>
               <w:rPr>
@@ -878,7 +990,7 @@
               <w:rPr>
                 <w:lang w:val="en-ZA"/>
               </w:rPr>
-              <w:t>What will the outputs to the user be? Are there response time requirements, etc.?</w:t>
+              <w:t>The response time doesn’t need to be extremely fast, but it should be relatively quick to avoid delay.</w:t>
             </w:r>
           </w:p>
         </w:tc>
@@ -940,7 +1052,55 @@
               <w:rPr>
                 <w:lang w:val="en-ZA"/>
               </w:rPr>
-              <w:t xml:space="preserve">What resources apart from the project team are needed? </w:t>
+              <w:t>We shall use Git</w:t>
+            </w:r>
+            <w:r>
+              <w:rPr>
+                <w:lang w:val="en-ZA"/>
+              </w:rPr>
+              <w:t>Lab</w:t>
+            </w:r>
+            <w:r>
+              <w:rPr>
+                <w:lang w:val="en-ZA"/>
+              </w:rPr>
+              <w:t xml:space="preserve"> </w:t>
+            </w:r>
+            <w:r>
+              <w:rPr>
+                <w:lang w:val="en-ZA"/>
+              </w:rPr>
+              <w:t xml:space="preserve">to </w:t>
+            </w:r>
+            <w:r>
+              <w:rPr>
+                <w:lang w:val="en-ZA"/>
+              </w:rPr>
+              <w:t>work on the programming together</w:t>
+            </w:r>
+            <w:r>
+              <w:rPr>
+                <w:lang w:val="en-ZA"/>
+              </w:rPr>
+              <w:t xml:space="preserve"> effectively</w:t>
+            </w:r>
+            <w:r>
+              <w:rPr>
+                <w:lang w:val="en-ZA"/>
+              </w:rPr>
+              <w:t xml:space="preserve"> and WhatsApp for easy commu</w:t>
+            </w:r>
+            <w:r>
+              <w:rPr>
+                <w:lang w:val="en-ZA"/>
+              </w:rPr>
+              <w:t>nication</w:t>
+            </w:r>
+            <w:r>
+              <w:rPr>
+                <w:lang w:val="en-ZA"/>
+              </w:rPr>
+              <w:t>.</w:t>
             </w:r>
           </w:p>
           <w:p>
@@ -956,7 +1116,85 @@
               <w:rPr>
                 <w:lang w:val="en-ZA"/>
               </w:rPr>
-              <w:t>In what ways will the software be limited? What factors will present a challenge? Memory? Hardware? Other software? Environmental conditions (e.g. uses a camera, cannot work in the dark)?</w:t>
+              <w:t>We only have 8 weeks to finish this project.</w:t>
+            </w:r>
+            <w:r>
+              <w:rPr>
+                <w:lang w:val="en-ZA"/>
+              </w:rPr>
+              <w:t xml:space="preserve"> </w:t>
+            </w:r>
+            <w:r>
+              <w:rPr>
+                <w:lang w:val="en-ZA"/>
+              </w:rPr>
+              <w:t xml:space="preserve">The application will be web-based, meaning </w:t>
+            </w:r>
+            <w:r>
+              <w:rPr>
+                <w:lang w:val="en-ZA"/>
+              </w:rPr>
+              <w:t>a</w:t>
+            </w:r>
+            <w:r>
+              <w:rPr>
+                <w:lang w:val="en-ZA"/>
+              </w:rPr>
+              <w:t xml:space="preserve"> secure</w:t>
+            </w:r>
+            <w:r>
+              <w:rPr>
+                <w:lang w:val="en-ZA"/>
+              </w:rPr>
+              <w:t xml:space="preserve"> internet connection will be required. I</w:t>
+            </w:r>
+            <w:r>
+              <w:rPr>
+                <w:lang w:val="en-ZA"/>
+              </w:rPr>
+              <w:t>t will not require too much memory</w:t>
+            </w:r>
+            <w:r>
+              <w:rPr>
+                <w:lang w:val="en-ZA"/>
+              </w:rPr>
+              <w:t xml:space="preserve"> or any supporting software</w:t>
+            </w:r>
+            <w:r>
+              <w:rPr>
+                <w:lang w:val="en-ZA"/>
+              </w:rPr>
+              <w:t>. I</w:t>
+            </w:r>
+            <w:r>
+              <w:rPr>
+                <w:lang w:val="en-ZA"/>
+              </w:rPr>
+              <w:t xml:space="preserve">t will </w:t>
+            </w:r>
+            <w:r>
+              <w:rPr>
+                <w:lang w:val="en-ZA"/>
+              </w:rPr>
+              <w:t>only be supported on</w:t>
+            </w:r>
+            <w:r>
+              <w:rPr>
+                <w:lang w:val="en-ZA"/>
+              </w:rPr>
+              <w:t xml:space="preserve"> computers</w:t>
+            </w:r>
+            <w:r>
+              <w:rPr>
+                <w:lang w:val="en-ZA"/>
+              </w:rPr>
+              <w:t>, not any smartphones</w:t>
+            </w:r>
+            <w:r>
+              <w:rPr>
+                <w:lang w:val="en-ZA"/>
+              </w:rPr>
+              <w:t>.</w:t>
             </w:r>
           </w:p>
         </w:tc>
@@ -1010,15 +1248,50 @@
             </w:pPr>
             <w:r>
               <w:rPr>
-                <w:lang w:val="en-ZA"/>
-              </w:rPr>
-              <w:t>Comment on whether or not the scope as stated seems realistic.</w:t>
-            </w:r>
-            <w:r>
-              <w:rPr>
-                <w:lang w:val="en-ZA"/>
-              </w:rPr>
-              <w:t xml:space="preserve"> State any concerns about feasibility. This is an important section and must be clarified with your client before proceeding further.</w:t>
+                <w:highlight w:val="green"/>
+                <w:lang w:val="en-ZA"/>
+              </w:rPr>
+              <w:t xml:space="preserve">Comment on </w:t>
+            </w:r>
+            <w:proofErr w:type="gramStart"/>
+            <w:r>
+              <w:rPr>
+                <w:highlight w:val="green"/>
+                <w:lang w:val="en-ZA"/>
+              </w:rPr>
+              <w:t>whether or not</w:t>
+            </w:r>
+            <w:proofErr w:type="gramEnd"/>
+            <w:r>
+              <w:rPr>
+                <w:highlight w:val="green"/>
+                <w:lang w:val="en-ZA"/>
+              </w:rPr>
+              <w:t xml:space="preserve"> the scope as stated seems realistic. State any concerns about feasibility. This is an important section and must be clarified with your client before proceeding further.</w:t>
+            </w:r>
+            <w:r>
+              <w:rPr>
+                <w:lang w:val="en-ZA"/>
+              </w:rPr>
+              <w:t xml:space="preserve"> This project is </w:t>
+            </w:r>
+            <w:r>
+              <w:rPr>
+                <w:lang w:val="en-ZA"/>
+              </w:rPr>
+              <w:t xml:space="preserve">feasible and should be </w:t>
+            </w:r>
+            <w:r>
+              <w:rPr>
+                <w:lang w:val="en-ZA"/>
+              </w:rPr>
+              <w:t xml:space="preserve">achievable in the 8 weeks </w:t>
+            </w:r>
+            <w:r>
+              <w:rPr>
+                <w:lang w:val="en-ZA"/>
+              </w:rPr>
+              <w:t>given.</w:t>
             </w:r>
           </w:p>
         </w:tc>
@@ -1156,7 +1429,21 @@
         <w:rPr>
           <w:lang w:val="en-ZA"/>
         </w:rPr>
-        <w:t xml:space="preserve">Submission is on Vula. </w:t>
+        <w:t xml:space="preserve">Submission is on </w:t>
+      </w:r>
+      <w:proofErr w:type="spellStart"/>
+      <w:r>
+        <w:rPr>
+          <w:lang w:val="en-ZA"/>
+        </w:rPr>
+        <w:t>Vula</w:t>
+      </w:r>
+      <w:proofErr w:type="spellEnd"/>
+      <w:r>
+        <w:rPr>
+          <w:lang w:val="en-ZA"/>
+        </w:rPr>
+        <w:t xml:space="preserve">. </w:t>
       </w:r>
       <w:r>
         <w:rPr>
@@ -1180,6 +1467,7 @@
         <w:rPr>
           <w:lang w:val="en-ZA"/>
         </w:rPr>
+        <w:lastRenderedPageBreak/>
         <w:t>Follow-up</w:t>
       </w:r>
     </w:p>
@@ -1260,7 +1548,21 @@
         <w:rPr>
           <w:lang w:val="en-ZA"/>
         </w:rPr>
-        <w:t xml:space="preserve">If the client is satisfied then please </w:t>
+        <w:t xml:space="preserve">If the client is </w:t>
+      </w:r>
+      <w:proofErr w:type="gramStart"/>
+      <w:r>
+        <w:rPr>
+          <w:lang w:val="en-ZA"/>
+        </w:rPr>
+        <w:t>satisfied</w:t>
+      </w:r>
+      <w:proofErr w:type="gramEnd"/>
+      <w:r>
+        <w:rPr>
+          <w:lang w:val="en-ZA"/>
+        </w:rPr>
+        <w:t xml:space="preserve"> then please </w:t>
       </w:r>
       <w:r>
         <w:rPr>
@@ -2657,6 +2959,9 @@
     <w:lsdException w:name="Table Subtle 1" w:semiHidden="1" w:unhideWhenUsed="1"/>
     <w:lsdException w:name="Table Subtle 2" w:semiHidden="1" w:unhideWhenUsed="1"/>
     <w:lsdException w:name="Table Web 1" w:semiHidden="1" w:unhideWhenUsed="1"/>
+    <w:lsdException w:name="Table Web 2" w:semiHidden="1" w:unhideWhenUsed="1"/>
+    <w:lsdException w:name="Table Web 3" w:semiHidden="1" w:unhideWhenUsed="1"/>
+    <w:lsdException w:name="Table Theme" w:semiHidden="1" w:unhideWhenUsed="1"/>
     <w:lsdException w:name="Placeholder Text" w:semiHidden="1" w:uiPriority="99"/>
     <w:lsdException w:name="No Spacing" w:uiPriority="1" w:qFormat="1"/>
     <w:lsdException w:name="Light Shading" w:uiPriority="60"/>

</xml_diff>